<commit_message>
01.04.2021 some changes capacity is ^C pages
</commit_message>
<xml_diff>
--- a/Linux.docx
+++ b/Linux.docx
@@ -26,13 +26,6 @@
           <w:sz w:val="24"/>
         </w:rPr>
         <w:t xml:space="preserve">Знакомство </w:t>
-      </w:r>
-      <w:r>
-        <w:rPr>
-          <w:sz w:val="24"/>
-          <w:lang w:val="en-US"/>
-        </w:rPr>
-        <w:t>@</w:t>
       </w:r>
       <w:bookmarkStart w:id="0" w:name="_GoBack"/>
       <w:bookmarkEnd w:id="0"/>

</xml_diff>